<commit_message>
Excluí o sétimo filme
</commit_message>
<xml_diff>
--- a/filmes.docx
+++ b/filmes.docx
@@ -77,17 +77,7 @@
     <w:p>
       <w:pPr>
         <w:pStyle w:val="PargrafodaLista"/>
-        <w:numPr>
-          <w:ilvl w:val="0"/>
-          <w:numId w:val="1"/>
-        </w:numPr>
-      </w:pPr>
-      <w:r>
-        <w:t>As tranças do rei careca</w:t>
-      </w:r>
-      <w:r>
-        <w:t xml:space="preserve"> </w:t>
-      </w:r>
+      </w:pPr>
     </w:p>
     <w:sectPr>
       <w:pgSz w:w="11906" w:h="16838"/>

</xml_diff>

<commit_message>
adicionei mais filmes e criei um novo doc com lista de musicas
</commit_message>
<xml_diff>
--- a/filmes.docx
+++ b/filmes.docx
@@ -72,6 +72,30 @@
       </w:pPr>
       <w:r>
         <w:t>Batman</w:t>
+      </w:r>
+    </w:p>
+    <w:p>
+      <w:pPr>
+        <w:pStyle w:val="PargrafodaLista"/>
+        <w:numPr>
+          <w:ilvl w:val="0"/>
+          <w:numId w:val="1"/>
+        </w:numPr>
+      </w:pPr>
+      <w:r>
+        <w:t>Vingadores</w:t>
+      </w:r>
+    </w:p>
+    <w:p>
+      <w:pPr>
+        <w:pStyle w:val="PargrafodaLista"/>
+        <w:numPr>
+          <w:ilvl w:val="0"/>
+          <w:numId w:val="1"/>
+        </w:numPr>
+      </w:pPr>
+      <w:r>
+        <w:t>Crepúsculo</w:t>
       </w:r>
     </w:p>
     <w:p>

</xml_diff>